<commit_message>
debugged and finished the lab
</commit_message>
<xml_diff>
--- a/report/lab2/lab2_report.docx
+++ b/report/lab2/lab2_report.docx
@@ -479,8 +479,18 @@
           <w:rFonts w:cs="Times"/>
           <w:color w:val="333333"/>
         </w:rPr>
-        <w:t xml:space="preserve"> + ModelSim</w:t>
-      </w:r>
+        <w:t xml:space="preserve"> + </w:t>
+      </w:r>
+      <w:proofErr w:type="spellStart"/>
+      <w:r>
+        <w:rPr>
+          <w:rStyle w:val="md-plain"/>
+          <w:rFonts w:cs="Times"/>
+          <w:color w:val="333333"/>
+        </w:rPr>
+        <w:t>ModelSim</w:t>
+      </w:r>
+      <w:proofErr w:type="spellEnd"/>
       <w:r>
         <w:rPr>
           <w:rStyle w:val="md-plain"/>
@@ -731,7 +741,7 @@
             <v:path o:extrusionok="f" gradientshapeok="t" o:connecttype="rect"/>
             <o:lock v:ext="edit" aspectratio="t"/>
           </v:shapetype>
-          <v:shape id="图片 1" o:spid="_x0000_i1025" type="#_x0000_t75" style="width:6in;height:335.4pt;visibility:visible">
+          <v:shape id="图片 1" o:spid="_x0000_i1025" type="#_x0000_t75" style="width:6in;height:335.45pt;visibility:visible">
             <v:imagedata r:id="rId7" o:title=""/>
           </v:shape>
         </w:pict>
@@ -1047,493 +1057,20 @@
       <w:pPr>
         <w:jc w:val="center"/>
         <w:rPr>
-          <w:noProof/>
-          <w:lang w:eastAsia="zh-CN"/>
-        </w:rPr>
-      </w:pPr>
-      <w:r>
-        <w:rPr>
-          <w:noProof/>
-          <w:lang w:eastAsia="zh-CN"/>
-        </w:rPr>
-        <w:pict w14:anchorId="006A822E">
-          <v:shape id="_x0000_i1026" type="#_x0000_t75" style="width:6in;height:274.8pt;visibility:visible">
-            <v:imagedata r:id="rId8" o:title=""/>
-          </v:shape>
-        </w:pict>
-      </w:r>
-    </w:p>
-    <w:p>
-      <w:pPr>
-        <w:jc w:val="center"/>
-        <w:rPr>
-          <w:rFonts w:hint="eastAsia"/>
-          <w:lang w:eastAsia="zh-CN"/>
-        </w:rPr>
-      </w:pPr>
-      <w:r>
-        <w:rPr>
           <w:rFonts w:hint="eastAsia"/>
           <w:noProof/>
           <w:lang w:eastAsia="zh-CN"/>
         </w:rPr>
-        <w:t>F</w:t>
-      </w:r>
+      </w:pPr>
       <w:r>
         <w:rPr>
           <w:noProof/>
-          <w:lang w:eastAsia="zh-CN"/>
-        </w:rPr>
-        <w:t>igure 3</w:t>
-      </w:r>
-      <w:r>
-        <w:rPr>
-          <w:rFonts w:hint="eastAsia"/>
-          <w:noProof/>
-          <w:lang w:eastAsia="zh-CN"/>
-        </w:rPr>
-        <w:t>:</w:t>
-      </w:r>
-      <w:r>
-        <w:rPr>
-          <w:noProof/>
-          <w:lang w:eastAsia="zh-CN"/>
-        </w:rPr>
-        <w:t xml:space="preserve"> Overview</w:t>
-      </w:r>
-      <w:r>
-        <w:rPr>
-          <w:noProof/>
-          <w:lang w:eastAsia="zh-CN"/>
-        </w:rPr>
-        <w:t xml:space="preserve"> of Our Data Storage Circuit</w:t>
-      </w:r>
-    </w:p>
-    <w:p>
-      <w:pPr>
-        <w:spacing w:before="240" w:line="360" w:lineRule="atLeast"/>
-        <w:ind w:firstLine="720"/>
-        <w:jc w:val="both"/>
-      </w:pPr>
-    </w:p>
-    <w:p>
-      <w:pPr>
-        <w:numPr>
-          <w:ilvl w:val="1"/>
-          <w:numId w:val="14"/>
-        </w:numPr>
-        <w:spacing w:before="240" w:line="360" w:lineRule="atLeast"/>
-        <w:contextualSpacing/>
-      </w:pPr>
-      <w:r>
-        <w:t>Summarize what high-level function your circuit performs. How many words does your memory contain and what is the bit width of each word? The introduction should be approximately 3 ­ 5 sentences.</w:t>
-      </w:r>
-    </w:p>
-    <w:p>
-      <w:pPr>
-        <w:spacing w:before="240" w:line="360" w:lineRule="atLeast"/>
-        <w:ind w:firstLine="720"/>
-        <w:jc w:val="both"/>
-      </w:pPr>
-    </w:p>
-    <w:p>
-      <w:pPr>
-        <w:tabs>
-          <w:tab w:val="left" w:pos="6300"/>
-        </w:tabs>
-        <w:spacing w:before="240" w:line="360" w:lineRule="atLeast"/>
-        <w:ind w:firstLine="720"/>
-      </w:pPr>
-      <w:r>
-        <w:tab/>
-        <w:t>STORAGE</w:t>
-      </w:r>
-    </w:p>
-    <w:p>
-      <w:pPr>
-        <w:tabs>
-          <w:tab w:val="left" w:pos="5760"/>
-          <w:tab w:val="left" w:pos="7200"/>
-        </w:tabs>
-        <w:ind w:firstLine="720"/>
-        <w:rPr>
-          <w:u w:val="single"/>
-        </w:rPr>
-      </w:pPr>
-      <w:r>
-        <w:tab/>
-      </w:r>
-      <w:r>
-        <w:rPr>
-          <w:u w:val="single"/>
-        </w:rPr>
-        <w:t>address</w:t>
-      </w:r>
-      <w:r>
-        <w:tab/>
-      </w:r>
-      <w:r>
-        <w:rPr>
-          <w:u w:val="single"/>
-        </w:rPr>
-        <w:t>contents</w:t>
-      </w:r>
-    </w:p>
-    <w:p>
-      <w:pPr>
-        <w:tabs>
-          <w:tab w:val="left" w:pos="5760"/>
-          <w:tab w:val="left" w:pos="7200"/>
-        </w:tabs>
-        <w:ind w:firstLine="720"/>
-      </w:pPr>
-      <w:r>
-        <w:t>SAR</w:t>
-      </w:r>
-    </w:p>
-    <w:p>
-      <w:pPr>
-        <w:tabs>
-          <w:tab w:val="left" w:pos="1080"/>
-          <w:tab w:val="left" w:pos="5760"/>
-          <w:tab w:val="left" w:pos="7200"/>
-        </w:tabs>
-        <w:ind w:firstLine="720"/>
-      </w:pPr>
-      <w:r>
-        <w:tab/>
-      </w:r>
-      <w:r>
-        <w:fldChar w:fldCharType="begin"/>
-      </w:r>
-      <w:r>
-        <w:instrText xml:space="preserve"> EQ \x(101) </w:instrText>
-      </w:r>
-      <w:r>
-        <w:fldChar w:fldCharType="end"/>
-      </w:r>
-      <w:r>
-        <w:tab/>
-        <w:t>word 0</w:t>
-      </w:r>
-      <w:r>
-        <w:tab/>
-      </w:r>
-      <w:r>
-        <w:fldChar w:fldCharType="begin"/>
-      </w:r>
-      <w:r>
-        <w:instrText xml:space="preserve"> EQ \X(0110) </w:instrText>
-      </w:r>
-      <w:r>
-        <w:fldChar w:fldCharType="end"/>
-      </w:r>
-    </w:p>
-    <w:p>
-      <w:pPr>
-        <w:tabs>
-          <w:tab w:val="left" w:pos="1080"/>
-          <w:tab w:val="left" w:pos="5760"/>
-          <w:tab w:val="left" w:pos="7200"/>
-        </w:tabs>
-        <w:ind w:firstLine="720"/>
-      </w:pPr>
-      <w:r>
-        <w:tab/>
-      </w:r>
-      <w:r>
-        <w:tab/>
-        <w:t>word 1</w:t>
-      </w:r>
-      <w:r>
-        <w:tab/>
-      </w:r>
-      <w:r>
-        <w:fldChar w:fldCharType="begin"/>
-      </w:r>
-      <w:r>
-        <w:instrText xml:space="preserve"> EQ \x(1100) </w:instrText>
-      </w:r>
-      <w:r>
-        <w:fldChar w:fldCharType="end"/>
-      </w:r>
-    </w:p>
-    <w:p>
-      <w:pPr>
-        <w:tabs>
-          <w:tab w:val="left" w:pos="1080"/>
-          <w:tab w:val="left" w:pos="5760"/>
-          <w:tab w:val="left" w:pos="7200"/>
-        </w:tabs>
-        <w:ind w:firstLine="720"/>
-      </w:pPr>
-      <w:r>
-        <w:t>SBR</w:t>
-      </w:r>
-      <w:r>
-        <w:tab/>
-        <w:t>word 2</w:t>
-      </w:r>
-      <w:r>
-        <w:tab/>
-      </w:r>
-      <w:r>
-        <w:fldChar w:fldCharType="begin"/>
-      </w:r>
-      <w:r>
-        <w:instrText xml:space="preserve"> EQ \x(0000) </w:instrText>
-      </w:r>
-      <w:r>
-        <w:fldChar w:fldCharType="end"/>
-      </w:r>
-    </w:p>
-    <w:p>
-      <w:pPr>
-        <w:tabs>
-          <w:tab w:val="left" w:pos="1080"/>
-          <w:tab w:val="left" w:pos="5760"/>
-          <w:tab w:val="left" w:pos="7200"/>
-        </w:tabs>
-        <w:ind w:firstLine="720"/>
-      </w:pPr>
-      <w:r>
-        <w:tab/>
-      </w:r>
-      <w:r>
-        <w:fldChar w:fldCharType="begin"/>
-      </w:r>
-      <w:r>
-        <w:instrText xml:space="preserve"> EQ \x(1110) </w:instrText>
-      </w:r>
-      <w:r>
-        <w:fldChar w:fldCharType="end"/>
-      </w:r>
-      <w:r>
-        <w:tab/>
-        <w:t>word 3</w:t>
-      </w:r>
-      <w:r>
-        <w:tab/>
-      </w:r>
-      <w:r>
-        <w:fldChar w:fldCharType="begin"/>
-      </w:r>
-      <w:r>
-        <w:instrText xml:space="preserve"> EQ \x(0000) </w:instrText>
-      </w:r>
-      <w:r>
-        <w:fldChar w:fldCharType="end"/>
-      </w:r>
-    </w:p>
-    <w:p>
-      <w:pPr>
-        <w:tabs>
-          <w:tab w:val="left" w:pos="1080"/>
-          <w:tab w:val="left" w:pos="5760"/>
-          <w:tab w:val="left" w:pos="7200"/>
-        </w:tabs>
-        <w:ind w:firstLine="720"/>
-      </w:pPr>
-      <w:r>
-        <w:tab/>
-      </w:r>
-      <w:r>
-        <w:tab/>
-        <w:t>word 4</w:t>
-      </w:r>
-      <w:r>
-        <w:tab/>
-      </w:r>
-      <w:r>
-        <w:fldChar w:fldCharType="begin"/>
-      </w:r>
-      <w:r>
-        <w:instrText xml:space="preserve"> EQ \x(0000) </w:instrText>
-      </w:r>
-      <w:r>
-        <w:fldChar w:fldCharType="end"/>
-      </w:r>
-    </w:p>
-    <w:p>
-      <w:pPr>
-        <w:tabs>
-          <w:tab w:val="left" w:pos="1080"/>
-          <w:tab w:val="left" w:pos="5760"/>
-          <w:tab w:val="left" w:pos="7200"/>
-        </w:tabs>
-        <w:ind w:firstLine="720"/>
-      </w:pPr>
-      <w:r>
-        <w:t>FETCH</w:t>
-      </w:r>
-      <w:r>
-        <w:tab/>
-        <w:t>word 5</w:t>
-      </w:r>
-      <w:r>
-        <w:tab/>
-      </w:r>
-      <w:r>
-        <w:fldChar w:fldCharType="begin"/>
-      </w:r>
-      <w:r>
-        <w:instrText xml:space="preserve"> EQ \x(1110) </w:instrText>
-      </w:r>
-      <w:r>
-        <w:fldChar w:fldCharType="end"/>
-      </w:r>
-    </w:p>
-    <w:p>
-      <w:pPr>
-        <w:tabs>
-          <w:tab w:val="left" w:pos="1080"/>
-          <w:tab w:val="left" w:pos="5760"/>
-          <w:tab w:val="left" w:pos="7200"/>
-        </w:tabs>
-        <w:ind w:firstLine="720"/>
-      </w:pPr>
-      <w:r>
-        <w:tab/>
-      </w:r>
-      <w:r>
-        <w:tab/>
-        <w:t>word 6</w:t>
-      </w:r>
-      <w:r>
-        <w:tab/>
-      </w:r>
-      <w:r>
-        <w:fldChar w:fldCharType="begin"/>
-      </w:r>
-      <w:r>
-        <w:instrText xml:space="preserve"> EQ \x(1101) </w:instrText>
-      </w:r>
-      <w:r>
-        <w:fldChar w:fldCharType="end"/>
-      </w:r>
-    </w:p>
-    <w:p>
-      <w:pPr>
-        <w:tabs>
-          <w:tab w:val="left" w:pos="1080"/>
-          <w:tab w:val="left" w:pos="5760"/>
-          <w:tab w:val="left" w:pos="7200"/>
-        </w:tabs>
-        <w:ind w:firstLine="720"/>
-      </w:pPr>
-      <w:r>
-        <w:t>STORE</w:t>
-      </w:r>
-      <w:r>
-        <w:tab/>
-        <w:t>word 7</w:t>
-      </w:r>
-      <w:r>
-        <w:tab/>
-      </w:r>
-      <w:r>
-        <w:fldChar w:fldCharType="begin"/>
-      </w:r>
-      <w:r>
-        <w:instrText xml:space="preserve"> EQ \x(0000) </w:instrText>
-      </w:r>
-      <w:r>
-        <w:fldChar w:fldCharType="end"/>
-      </w:r>
-    </w:p>
-    <w:p>
-      <w:pPr>
-        <w:tabs>
-          <w:tab w:val="left" w:pos="1080"/>
-          <w:tab w:val="left" w:pos="5760"/>
-          <w:tab w:val="left" w:pos="7200"/>
-        </w:tabs>
-        <w:ind w:firstLine="720"/>
-      </w:pPr>
-    </w:p>
-    <w:p>
-      <w:pPr>
-        <w:tabs>
-          <w:tab w:val="left" w:pos="1080"/>
-          <w:tab w:val="left" w:pos="5760"/>
-          <w:tab w:val="left" w:pos="7200"/>
-        </w:tabs>
-        <w:ind w:firstLine="720"/>
-        <w:jc w:val="center"/>
-      </w:pPr>
-      <w:r>
-        <w:t>Figure 1:</w:t>
-      </w:r>
-      <w:r>
-        <w:t xml:space="preserve"> </w:t>
-      </w:r>
-      <w:r>
-        <w:t>An Eight-word Storage Unit Using 4-Bit Words</w:t>
-      </w:r>
-    </w:p>
-    <w:p>
-      <w:pPr>
-        <w:tabs>
-          <w:tab w:val="left" w:pos="1080"/>
-          <w:tab w:val="left" w:pos="5760"/>
-          <w:tab w:val="left" w:pos="7200"/>
-        </w:tabs>
-        <w:spacing w:before="240" w:line="360" w:lineRule="atLeast"/>
-        <w:ind w:firstLine="720"/>
-        <w:jc w:val="both"/>
-      </w:pPr>
-    </w:p>
-    <w:p>
-      <w:pPr>
-        <w:tabs>
-          <w:tab w:val="left" w:pos="1080"/>
-          <w:tab w:val="left" w:pos="5760"/>
-          <w:tab w:val="left" w:pos="7200"/>
-        </w:tabs>
-        <w:spacing w:before="240" w:line="360" w:lineRule="atLeast"/>
-        <w:ind w:firstLine="720"/>
-        <w:jc w:val="both"/>
-      </w:pPr>
-    </w:p>
-    <w:p>
-      <w:pPr>
-        <w:tabs>
-          <w:tab w:val="left" w:pos="1080"/>
-          <w:tab w:val="left" w:pos="5760"/>
-          <w:tab w:val="left" w:pos="7200"/>
-        </w:tabs>
-        <w:spacing w:before="240" w:line="360" w:lineRule="atLeast"/>
-        <w:ind w:firstLine="720"/>
-        <w:jc w:val="both"/>
-        <w:rPr>
-          <w:rFonts w:hint="eastAsia"/>
-          <w:lang w:eastAsia="zh-CN"/>
-        </w:rPr>
-      </w:pPr>
-      <w:r>
-        <w:rPr>
-          <w:lang w:eastAsia="zh-CN"/>
-        </w:rPr>
-        <w:t>Our dataoutput:</w:t>
-      </w:r>
-    </w:p>
-    <w:p>
-      <w:pPr>
-        <w:tabs>
-          <w:tab w:val="left" w:pos="1080"/>
-          <w:tab w:val="left" w:pos="5760"/>
-          <w:tab w:val="left" w:pos="7200"/>
-        </w:tabs>
-        <w:spacing w:before="240" w:line="360" w:lineRule="atLeast"/>
-        <w:ind w:firstLine="720"/>
-        <w:jc w:val="both"/>
-      </w:pPr>
-      <w:r>
+        </w:rPr>
         <w:drawing>
-          <wp:inline distT="0" distB="0" distL="0" distR="0" wp14:anchorId="30BA8264" wp14:editId="6003FFF7">
-            <wp:extent cx="5167745" cy="2537817"/>
+          <wp:inline distT="0" distB="0" distL="0" distR="0" wp14:anchorId="201973A5" wp14:editId="124FC232">
+            <wp:extent cx="6858000" cy="4323080"/>
             <wp:effectExtent l="0" t="0" r="0" b="0"/>
-            <wp:docPr id="1991846007" name="图片 1" descr="图表&#10;&#10;描述已自动生成"/>
+            <wp:docPr id="446979130" name="图片 1"/>
             <wp:cNvGraphicFramePr>
               <a:graphicFrameLocks xmlns:a="http://schemas.openxmlformats.org/drawingml/2006/main" noChangeAspect="1"/>
             </wp:cNvGraphicFramePr>
@@ -1541,7 +1078,538 @@
               <a:graphicData uri="http://schemas.openxmlformats.org/drawingml/2006/picture">
                 <pic:pic xmlns:pic="http://schemas.openxmlformats.org/drawingml/2006/picture">
                   <pic:nvPicPr>
-                    <pic:cNvPr id="1991846007" name="图片 1" descr="图表&#10;&#10;描述已自动生成"/>
+                    <pic:cNvPr id="446979130" name=""/>
+                    <pic:cNvPicPr/>
+                  </pic:nvPicPr>
+                  <pic:blipFill>
+                    <a:blip r:embed="rId8"/>
+                    <a:stretch>
+                      <a:fillRect/>
+                    </a:stretch>
+                  </pic:blipFill>
+                  <pic:spPr>
+                    <a:xfrm>
+                      <a:off x="0" y="0"/>
+                      <a:ext cx="6858000" cy="4323080"/>
+                    </a:xfrm>
+                    <a:prstGeom prst="rect">
+                      <a:avLst/>
+                    </a:prstGeom>
+                  </pic:spPr>
+                </pic:pic>
+              </a:graphicData>
+            </a:graphic>
+          </wp:inline>
+        </w:drawing>
+      </w:r>
+    </w:p>
+    <w:p>
+      <w:pPr>
+        <w:jc w:val="center"/>
+        <w:rPr>
+          <w:rFonts w:hint="eastAsia"/>
+          <w:lang w:eastAsia="zh-CN"/>
+        </w:rPr>
+      </w:pPr>
+      <w:r>
+        <w:rPr>
+          <w:rFonts w:hint="eastAsia"/>
+          <w:noProof/>
+          <w:lang w:eastAsia="zh-CN"/>
+        </w:rPr>
+        <w:t>F</w:t>
+      </w:r>
+      <w:r>
+        <w:rPr>
+          <w:noProof/>
+          <w:lang w:eastAsia="zh-CN"/>
+        </w:rPr>
+        <w:t>igure 3</w:t>
+      </w:r>
+      <w:r>
+        <w:rPr>
+          <w:rFonts w:hint="eastAsia"/>
+          <w:noProof/>
+          <w:lang w:eastAsia="zh-CN"/>
+        </w:rPr>
+        <w:t>:</w:t>
+      </w:r>
+      <w:r>
+        <w:rPr>
+          <w:noProof/>
+          <w:lang w:eastAsia="zh-CN"/>
+        </w:rPr>
+        <w:t xml:space="preserve"> Overview</w:t>
+      </w:r>
+      <w:r>
+        <w:rPr>
+          <w:noProof/>
+          <w:lang w:eastAsia="zh-CN"/>
+        </w:rPr>
+        <w:t xml:space="preserve"> of Our Data Storage Circuit</w:t>
+      </w:r>
+    </w:p>
+    <w:p>
+      <w:pPr>
+        <w:spacing w:before="240" w:line="360" w:lineRule="atLeast"/>
+        <w:ind w:firstLine="720"/>
+        <w:jc w:val="both"/>
+      </w:pPr>
+    </w:p>
+    <w:p>
+      <w:pPr>
+        <w:numPr>
+          <w:ilvl w:val="1"/>
+          <w:numId w:val="14"/>
+        </w:numPr>
+        <w:spacing w:before="240" w:line="360" w:lineRule="atLeast"/>
+        <w:contextualSpacing/>
+      </w:pPr>
+      <w:r>
+        <w:t>Summarize what high-level function your circuit performs. How many words does your memory contain and what is the bit width of each word? The introduction should be approximately 3 ­ 5 sentences.</w:t>
+      </w:r>
+    </w:p>
+    <w:p>
+      <w:pPr>
+        <w:spacing w:before="240" w:line="360" w:lineRule="atLeast"/>
+        <w:ind w:firstLine="720"/>
+        <w:jc w:val="both"/>
+      </w:pPr>
+    </w:p>
+    <w:p>
+      <w:pPr>
+        <w:tabs>
+          <w:tab w:val="left" w:pos="6300"/>
+        </w:tabs>
+        <w:spacing w:before="240" w:line="360" w:lineRule="atLeast"/>
+        <w:ind w:firstLine="720"/>
+      </w:pPr>
+      <w:r>
+        <w:tab/>
+        <w:t>STORAGE</w:t>
+      </w:r>
+    </w:p>
+    <w:p>
+      <w:pPr>
+        <w:tabs>
+          <w:tab w:val="left" w:pos="5760"/>
+          <w:tab w:val="left" w:pos="7200"/>
+        </w:tabs>
+        <w:ind w:firstLine="720"/>
+        <w:rPr>
+          <w:u w:val="single"/>
+        </w:rPr>
+      </w:pPr>
+      <w:r>
+        <w:tab/>
+      </w:r>
+      <w:r>
+        <w:rPr>
+          <w:u w:val="single"/>
+        </w:rPr>
+        <w:t>address</w:t>
+      </w:r>
+      <w:r>
+        <w:tab/>
+      </w:r>
+      <w:r>
+        <w:rPr>
+          <w:u w:val="single"/>
+        </w:rPr>
+        <w:t>contents</w:t>
+      </w:r>
+    </w:p>
+    <w:p>
+      <w:pPr>
+        <w:tabs>
+          <w:tab w:val="left" w:pos="5760"/>
+          <w:tab w:val="left" w:pos="7200"/>
+        </w:tabs>
+        <w:ind w:firstLine="720"/>
+      </w:pPr>
+      <w:r>
+        <w:t>SAR</w:t>
+      </w:r>
+    </w:p>
+    <w:p>
+      <w:pPr>
+        <w:tabs>
+          <w:tab w:val="left" w:pos="1080"/>
+          <w:tab w:val="left" w:pos="5760"/>
+          <w:tab w:val="left" w:pos="7200"/>
+        </w:tabs>
+        <w:ind w:firstLine="720"/>
+      </w:pPr>
+      <w:r>
+        <w:tab/>
+      </w:r>
+      <w:r>
+        <w:fldChar w:fldCharType="begin"/>
+      </w:r>
+      <w:r>
+        <w:instrText xml:space="preserve"> EQ \x(101) </w:instrText>
+      </w:r>
+      <w:r>
+        <w:fldChar w:fldCharType="end"/>
+      </w:r>
+      <w:r>
+        <w:tab/>
+        <w:t>word 0</w:t>
+      </w:r>
+      <w:r>
+        <w:tab/>
+      </w:r>
+      <w:r>
+        <w:fldChar w:fldCharType="begin"/>
+      </w:r>
+      <w:r>
+        <w:instrText xml:space="preserve"> EQ \X(0110) </w:instrText>
+      </w:r>
+      <w:r>
+        <w:fldChar w:fldCharType="end"/>
+      </w:r>
+    </w:p>
+    <w:p>
+      <w:pPr>
+        <w:tabs>
+          <w:tab w:val="left" w:pos="1080"/>
+          <w:tab w:val="left" w:pos="5760"/>
+          <w:tab w:val="left" w:pos="7200"/>
+        </w:tabs>
+        <w:ind w:firstLine="720"/>
+      </w:pPr>
+      <w:r>
+        <w:tab/>
+      </w:r>
+      <w:r>
+        <w:tab/>
+        <w:t>word 1</w:t>
+      </w:r>
+      <w:r>
+        <w:tab/>
+      </w:r>
+      <w:r>
+        <w:fldChar w:fldCharType="begin"/>
+      </w:r>
+      <w:r>
+        <w:instrText xml:space="preserve"> EQ \x(1100) </w:instrText>
+      </w:r>
+      <w:r>
+        <w:fldChar w:fldCharType="end"/>
+      </w:r>
+    </w:p>
+    <w:p>
+      <w:pPr>
+        <w:tabs>
+          <w:tab w:val="left" w:pos="1080"/>
+          <w:tab w:val="left" w:pos="5760"/>
+          <w:tab w:val="left" w:pos="7200"/>
+        </w:tabs>
+        <w:ind w:firstLine="720"/>
+      </w:pPr>
+      <w:r>
+        <w:t>SBR</w:t>
+      </w:r>
+      <w:r>
+        <w:tab/>
+        <w:t>word 2</w:t>
+      </w:r>
+      <w:r>
+        <w:tab/>
+      </w:r>
+      <w:r>
+        <w:fldChar w:fldCharType="begin"/>
+      </w:r>
+      <w:r>
+        <w:instrText xml:space="preserve"> EQ \x(0000) </w:instrText>
+      </w:r>
+      <w:r>
+        <w:fldChar w:fldCharType="end"/>
+      </w:r>
+    </w:p>
+    <w:p>
+      <w:pPr>
+        <w:tabs>
+          <w:tab w:val="left" w:pos="1080"/>
+          <w:tab w:val="left" w:pos="5760"/>
+          <w:tab w:val="left" w:pos="7200"/>
+        </w:tabs>
+        <w:ind w:firstLine="720"/>
+      </w:pPr>
+      <w:r>
+        <w:tab/>
+      </w:r>
+      <w:r>
+        <w:fldChar w:fldCharType="begin"/>
+      </w:r>
+      <w:r>
+        <w:instrText xml:space="preserve"> EQ \x(1110) </w:instrText>
+      </w:r>
+      <w:r>
+        <w:fldChar w:fldCharType="end"/>
+      </w:r>
+      <w:r>
+        <w:tab/>
+        <w:t>word 3</w:t>
+      </w:r>
+      <w:r>
+        <w:tab/>
+      </w:r>
+      <w:r>
+        <w:fldChar w:fldCharType="begin"/>
+      </w:r>
+      <w:r>
+        <w:instrText xml:space="preserve"> EQ \x(0000) </w:instrText>
+      </w:r>
+      <w:r>
+        <w:fldChar w:fldCharType="end"/>
+      </w:r>
+    </w:p>
+    <w:p>
+      <w:pPr>
+        <w:tabs>
+          <w:tab w:val="left" w:pos="1080"/>
+          <w:tab w:val="left" w:pos="5760"/>
+          <w:tab w:val="left" w:pos="7200"/>
+        </w:tabs>
+        <w:ind w:firstLine="720"/>
+      </w:pPr>
+      <w:r>
+        <w:tab/>
+      </w:r>
+      <w:r>
+        <w:tab/>
+        <w:t>word 4</w:t>
+      </w:r>
+      <w:r>
+        <w:tab/>
+      </w:r>
+      <w:r>
+        <w:fldChar w:fldCharType="begin"/>
+      </w:r>
+      <w:r>
+        <w:instrText xml:space="preserve"> EQ \x(0000) </w:instrText>
+      </w:r>
+      <w:r>
+        <w:fldChar w:fldCharType="end"/>
+      </w:r>
+    </w:p>
+    <w:p>
+      <w:pPr>
+        <w:tabs>
+          <w:tab w:val="left" w:pos="1080"/>
+          <w:tab w:val="left" w:pos="5760"/>
+          <w:tab w:val="left" w:pos="7200"/>
+        </w:tabs>
+        <w:ind w:firstLine="720"/>
+      </w:pPr>
+      <w:r>
+        <w:t>FETCH</w:t>
+      </w:r>
+      <w:r>
+        <w:tab/>
+        <w:t>word 5</w:t>
+      </w:r>
+      <w:r>
+        <w:tab/>
+      </w:r>
+      <w:r>
+        <w:fldChar w:fldCharType="begin"/>
+      </w:r>
+      <w:r>
+        <w:instrText xml:space="preserve"> EQ \x(1110) </w:instrText>
+      </w:r>
+      <w:r>
+        <w:fldChar w:fldCharType="end"/>
+      </w:r>
+    </w:p>
+    <w:p>
+      <w:pPr>
+        <w:tabs>
+          <w:tab w:val="left" w:pos="1080"/>
+          <w:tab w:val="left" w:pos="5760"/>
+          <w:tab w:val="left" w:pos="7200"/>
+        </w:tabs>
+        <w:ind w:firstLine="720"/>
+      </w:pPr>
+      <w:r>
+        <w:lastRenderedPageBreak/>
+        <w:tab/>
+      </w:r>
+      <w:r>
+        <w:tab/>
+        <w:t>word 6</w:t>
+      </w:r>
+      <w:r>
+        <w:tab/>
+      </w:r>
+      <w:r>
+        <w:fldChar w:fldCharType="begin"/>
+      </w:r>
+      <w:r>
+        <w:instrText xml:space="preserve"> EQ \x(1101) </w:instrText>
+      </w:r>
+      <w:r>
+        <w:fldChar w:fldCharType="end"/>
+      </w:r>
+    </w:p>
+    <w:p>
+      <w:pPr>
+        <w:tabs>
+          <w:tab w:val="left" w:pos="1080"/>
+          <w:tab w:val="left" w:pos="5760"/>
+          <w:tab w:val="left" w:pos="7200"/>
+        </w:tabs>
+        <w:ind w:firstLine="720"/>
+      </w:pPr>
+      <w:r>
+        <w:t>STORE</w:t>
+      </w:r>
+      <w:r>
+        <w:tab/>
+        <w:t>word 7</w:t>
+      </w:r>
+      <w:r>
+        <w:tab/>
+      </w:r>
+      <w:r>
+        <w:fldChar w:fldCharType="begin"/>
+      </w:r>
+      <w:r>
+        <w:instrText xml:space="preserve"> EQ \x(0000) </w:instrText>
+      </w:r>
+      <w:r>
+        <w:fldChar w:fldCharType="end"/>
+      </w:r>
+    </w:p>
+    <w:p>
+      <w:pPr>
+        <w:tabs>
+          <w:tab w:val="left" w:pos="1080"/>
+          <w:tab w:val="left" w:pos="5760"/>
+          <w:tab w:val="left" w:pos="7200"/>
+        </w:tabs>
+        <w:ind w:firstLine="720"/>
+      </w:pPr>
+    </w:p>
+    <w:p>
+      <w:pPr>
+        <w:tabs>
+          <w:tab w:val="left" w:pos="1080"/>
+          <w:tab w:val="left" w:pos="5760"/>
+          <w:tab w:val="left" w:pos="7200"/>
+        </w:tabs>
+        <w:ind w:firstLine="720"/>
+        <w:jc w:val="center"/>
+      </w:pPr>
+      <w:r>
+        <w:t>Figure 1:</w:t>
+      </w:r>
+      <w:r>
+        <w:t xml:space="preserve"> </w:t>
+      </w:r>
+      <w:r>
+        <w:t>An Eight-word Storage Unit Using 4-Bit Words</w:t>
+      </w:r>
+    </w:p>
+    <w:p>
+      <w:pPr>
+        <w:tabs>
+          <w:tab w:val="left" w:pos="1080"/>
+          <w:tab w:val="left" w:pos="5760"/>
+          <w:tab w:val="left" w:pos="7200"/>
+        </w:tabs>
+        <w:spacing w:before="240" w:line="360" w:lineRule="atLeast"/>
+        <w:ind w:firstLine="720"/>
+        <w:jc w:val="both"/>
+      </w:pPr>
+    </w:p>
+    <w:p>
+      <w:pPr>
+        <w:tabs>
+          <w:tab w:val="left" w:pos="1080"/>
+          <w:tab w:val="left" w:pos="5760"/>
+          <w:tab w:val="left" w:pos="7200"/>
+        </w:tabs>
+        <w:spacing w:before="240" w:line="360" w:lineRule="atLeast"/>
+        <w:ind w:firstLine="720"/>
+        <w:jc w:val="both"/>
+      </w:pPr>
+    </w:p>
+    <w:p>
+      <w:pPr>
+        <w:tabs>
+          <w:tab w:val="left" w:pos="1080"/>
+          <w:tab w:val="left" w:pos="5760"/>
+          <w:tab w:val="left" w:pos="7200"/>
+        </w:tabs>
+        <w:spacing w:before="240" w:line="360" w:lineRule="atLeast"/>
+        <w:ind w:firstLine="720"/>
+        <w:jc w:val="both"/>
+        <w:rPr>
+          <w:rFonts w:hint="eastAsia"/>
+          <w:lang w:eastAsia="zh-CN"/>
+        </w:rPr>
+      </w:pPr>
+      <w:r>
+        <w:rPr>
+          <w:lang w:eastAsia="zh-CN"/>
+        </w:rPr>
+        <w:t xml:space="preserve">Our </w:t>
+      </w:r>
+      <w:r>
+        <w:rPr>
+          <w:lang w:eastAsia="zh-CN"/>
+        </w:rPr>
+        <w:t>Waveform Result</w:t>
+      </w:r>
+      <w:r>
+        <w:rPr>
+          <w:lang w:eastAsia="zh-CN"/>
+        </w:rPr>
+        <w:t>:</w:t>
+      </w:r>
+    </w:p>
+    <w:p>
+      <w:pPr>
+        <w:tabs>
+          <w:tab w:val="left" w:pos="1080"/>
+          <w:tab w:val="left" w:pos="5760"/>
+          <w:tab w:val="left" w:pos="7200"/>
+        </w:tabs>
+        <w:spacing w:before="240" w:line="360" w:lineRule="atLeast"/>
+        <w:ind w:firstLine="720"/>
+        <w:jc w:val="both"/>
+      </w:pPr>
+    </w:p>
+    <w:p>
+      <w:pPr>
+        <w:tabs>
+          <w:tab w:val="left" w:pos="1080"/>
+          <w:tab w:val="left" w:pos="5760"/>
+          <w:tab w:val="left" w:pos="7200"/>
+        </w:tabs>
+        <w:spacing w:before="240" w:line="360" w:lineRule="atLeast"/>
+        <w:ind w:firstLine="720"/>
+        <w:jc w:val="both"/>
+      </w:pPr>
+      <w:r>
+        <w:rPr>
+          <w:noProof/>
+        </w:rPr>
+        <w:drawing>
+          <wp:inline distT="0" distB="0" distL="0" distR="0" wp14:anchorId="7079897B" wp14:editId="693684FB">
+            <wp:extent cx="5756564" cy="3114941"/>
+            <wp:effectExtent l="0" t="0" r="0" b="0"/>
+            <wp:docPr id="1820147151" name="图片 1" descr="图形用户界面, 应用程序, 表格, Excel&#10;&#10;描述已自动生成"/>
+            <wp:cNvGraphicFramePr>
+              <a:graphicFrameLocks xmlns:a="http://schemas.openxmlformats.org/drawingml/2006/main" noChangeAspect="1"/>
+            </wp:cNvGraphicFramePr>
+            <a:graphic xmlns:a="http://schemas.openxmlformats.org/drawingml/2006/main">
+              <a:graphicData uri="http://schemas.openxmlformats.org/drawingml/2006/picture">
+                <pic:pic xmlns:pic="http://schemas.openxmlformats.org/drawingml/2006/picture">
+                  <pic:nvPicPr>
+                    <pic:cNvPr id="1820147151" name="图片 1" descr="图形用户界面, 应用程序, 表格, Excel&#10;&#10;描述已自动生成"/>
                     <pic:cNvPicPr/>
                   </pic:nvPicPr>
                   <pic:blipFill>
@@ -1553,7 +1621,7 @@
                   <pic:spPr>
                     <a:xfrm>
                       <a:off x="0" y="0"/>
-                      <a:ext cx="5197501" cy="2552430"/>
+                      <a:ext cx="5759771" cy="3116676"/>
                     </a:xfrm>
                     <a:prstGeom prst="rect">
                       <a:avLst/>
@@ -1565,67 +1633,6 @@
           </wp:inline>
         </w:drawing>
       </w:r>
-      <w:r>
-        <w:br w:type="page"/>
-      </w:r>
-      <w:r>
-        <w:lastRenderedPageBreak/>
-        <w:t xml:space="preserve">To fetch a word from storage, the unique word address is placed in the </w:t>
-      </w:r>
-      <w:r>
-        <w:t>S</w:t>
-      </w:r>
-      <w:r>
-        <w:t xml:space="preserve">torage </w:t>
-      </w:r>
-      <w:r>
-        <w:t>A</w:t>
-      </w:r>
-      <w:r>
-        <w:t xml:space="preserve">ddress </w:t>
-      </w:r>
-      <w:r>
-        <w:t>R</w:t>
-      </w:r>
-      <w:r>
-        <w:t>egister (SAR) and a FETCH signal is sent.</w:t>
-      </w:r>
-      <w:r>
-        <w:t xml:space="preserve"> </w:t>
-      </w:r>
-      <w:r>
-        <w:t xml:space="preserve">The binary string or </w:t>
-      </w:r>
-      <w:r>
-        <w:t>a content of the specified word appears</w:t>
-      </w:r>
-      <w:r>
-        <w:t xml:space="preserve"> in the </w:t>
-      </w:r>
-      <w:r>
-        <w:t>S</w:t>
-      </w:r>
-      <w:r>
-        <w:t xml:space="preserve">torage </w:t>
-      </w:r>
-      <w:r>
-        <w:t>B</w:t>
-      </w:r>
-      <w:r>
-        <w:t xml:space="preserve">uffer </w:t>
-      </w:r>
-      <w:r>
-        <w:t>R</w:t>
-      </w:r>
-      <w:r>
-        <w:t xml:space="preserve">egister (SBR) a short time later (exactly how much later depends upon the </w:t>
-      </w:r>
-      <w:r>
-        <w:t>technology</w:t>
-      </w:r>
-      <w:r>
-        <w:t xml:space="preserve"> used for the storage).</w:t>
-      </w:r>
     </w:p>
     <w:p>
       <w:pPr>
@@ -1638,36 +1645,6 @@
         <w:ind w:firstLine="720"/>
         <w:jc w:val="both"/>
       </w:pPr>
-      <w:r>
-        <w:t>To store a word into storage the unique word address is placed in the SAR, the binary data to be stored is placed in the SBR, and a STORE signal is sent.</w:t>
-      </w:r>
-      <w:r>
-        <w:t xml:space="preserve"> </w:t>
-      </w:r>
-      <w:r>
-        <w:t xml:space="preserve">The binary </w:t>
-      </w:r>
-      <w:r>
-        <w:t xml:space="preserve">data </w:t>
-      </w:r>
-      <w:r>
-        <w:t>in the SBR is stored in the word whose address is specified in the SAR.</w:t>
-      </w:r>
-      <w:r>
-        <w:t xml:space="preserve"> </w:t>
-      </w:r>
-      <w:r>
-        <w:t xml:space="preserve">The previous contents of the word are destroyed by the </w:t>
-      </w:r>
-      <w:r>
-        <w:rPr>
-          <w:caps/>
-        </w:rPr>
-        <w:t>store</w:t>
-      </w:r>
-      <w:r>
-        <w:t xml:space="preserve"> operation.</w:t>
-      </w:r>
     </w:p>
     <w:p>
       <w:pPr>
@@ -1680,51 +1657,6 @@
         <w:ind w:firstLine="720"/>
         <w:jc w:val="both"/>
       </w:pPr>
-      <w:r>
-        <w:t xml:space="preserve"> </w:t>
-      </w:r>
-      <w:r>
-        <w:t>Cathode ray tubes</w:t>
-      </w:r>
-      <w:r>
-        <w:t>, delay lines,</w:t>
-      </w:r>
-      <w:r>
-        <w:t xml:space="preserve"> </w:t>
-      </w:r>
-      <w:r>
-        <w:t>and magnetic cores were once used for storage.</w:t>
-      </w:r>
-      <w:r>
-        <w:t xml:space="preserve"> </w:t>
-      </w:r>
-      <w:r>
-        <w:t>In the 1970s, this was replaced by s</w:t>
-      </w:r>
-      <w:r>
-        <w:t>emiconductor RAM</w:t>
-      </w:r>
-      <w:r>
-        <w:t>s</w:t>
-      </w:r>
-      <w:r>
-        <w:t>, which are</w:t>
-      </w:r>
-      <w:r>
-        <w:t xml:space="preserve"> </w:t>
-      </w:r>
-      <w:r>
-        <w:t>common now.</w:t>
-      </w:r>
-      <w:r>
-        <w:t xml:space="preserve"> </w:t>
-      </w:r>
-      <w:r>
-        <w:t>Y</w:t>
-      </w:r>
-      <w:r>
-        <w:t>ou should be able to construct a storage unit from parallel-in/parallel-out shift registers, multiplexers, counters, and combinational logic.</w:t>
-      </w:r>
     </w:p>
     <w:p>
       <w:pPr>
@@ -1737,96 +1669,6 @@
         <w:ind w:firstLine="720"/>
         <w:jc w:val="both"/>
       </w:pPr>
-      <w:r>
-        <w:t>One storage technique uses serial-in/serial-out (SISO) shift-registers shifting synchronously.</w:t>
-      </w:r>
-      <w:r>
-        <w:t xml:space="preserve"> </w:t>
-      </w:r>
-      <w:r>
-        <w:t xml:space="preserve">A single 1024-bit SISO shift register could be used to provide 1024 words of storage, where each word is a single bit </w:t>
-      </w:r>
-      <w:r>
-        <w:t>(e.g. a 1024x1 RAM)</w:t>
-      </w:r>
-      <w:r>
-        <w:t>.</w:t>
-      </w:r>
-      <w:r>
-        <w:t xml:space="preserve"> </w:t>
-      </w:r>
-      <w:r>
-        <w:t>Note that with a 1024-bit SISO shift register, only the output of the rightmost flip-flop and only the input to the leftmost flip-flop are available.</w:t>
-      </w:r>
-      <w:r>
-        <w:t xml:space="preserve"> </w:t>
-      </w:r>
-      <w:r>
-        <w:t>In theory, a shift register can be built at much lower cost compared to a RAM.</w:t>
-      </w:r>
-      <w:r>
-        <w:t xml:space="preserve"> </w:t>
-      </w:r>
-      <w:r>
-        <w:t>This is because there are far fewer pins and interconnections in shift register than in RAM.</w:t>
-      </w:r>
-      <w:r>
-        <w:t xml:space="preserve"> </w:t>
-      </w:r>
-      <w:r>
-        <w:t xml:space="preserve"> </w:t>
-      </w:r>
-      <w:r>
-        <w:t>In addition, the storage cell of a shift register could be very simple, a capacitor for example.</w:t>
-      </w:r>
-      <w:r>
-        <w:t xml:space="preserve"> </w:t>
-      </w:r>
-      <w:r>
-        <w:t>The shift operation is simply</w:t>
-      </w:r>
-      <w:r>
-        <w:t xml:space="preserve"> moving charge from one capacitor to</w:t>
-      </w:r>
-      <w:r>
-        <w:t xml:space="preserve"> the neighboring capacitor.</w:t>
-      </w:r>
-      <w:r>
-        <w:t xml:space="preserve"> </w:t>
-      </w:r>
-      <w:r>
-        <w:t>Such shift registers are called Charge Coupled Devices (CCDs).</w:t>
-      </w:r>
-      <w:r>
-        <w:t xml:space="preserve"> </w:t>
-      </w:r>
-      <w:r>
-        <w:t>Today, CCDs are primarily used in imaging applications, such as in digital cameras.</w:t>
-      </w:r>
-      <w:r>
-        <w:t xml:space="preserve"> </w:t>
-      </w:r>
-      <w:r>
-        <w:t>The charge in a cell slowly decays and therefore must be refreshed before it is lost.</w:t>
-      </w:r>
-      <w:r>
-        <w:t xml:space="preserve"> </w:t>
-      </w:r>
-      <w:r>
-        <w:t xml:space="preserve">For this reason a SISO </w:t>
-      </w:r>
-      <w:r>
-        <w:t xml:space="preserve">memory </w:t>
-      </w:r>
-      <w:r>
-        <w:t>based on CCD</w:t>
-      </w:r>
-      <w:r>
-        <w:t>s</w:t>
-      </w:r>
-      <w:r>
-        <w:t xml:space="preserve"> must be continuously shifted to keep the information from being lost.</w:t>
-      </w:r>
     </w:p>
     <w:p>
       <w:pPr>
@@ -1839,34 +1681,6 @@
         <w:ind w:firstLine="720"/>
         <w:jc w:val="both"/>
       </w:pPr>
-      <w:r>
-        <w:t>Words larger than a single bit can be constructed by using more 1024-bit shift-registers clocked synchronously.</w:t>
-      </w:r>
-      <w:r>
-        <w:t xml:space="preserve"> </w:t>
-      </w:r>
-      <w:r>
-        <w:t>Typically,</w:t>
-      </w:r>
-      <w:r>
-        <w:t xml:space="preserve"> 16 such SISO shift registers would be used to construct 1024 words of storage, where each word is 16 bits long.</w:t>
-      </w:r>
-      <w:r>
-        <w:t xml:space="preserve"> </w:t>
-      </w:r>
-      <w:r>
-        <w:t xml:space="preserve">More </w:t>
-      </w:r>
-      <w:r>
-        <w:t>generally,</w:t>
-      </w:r>
-      <w:r>
-        <w:t xml:space="preserve"> an n</w:t>
-      </w:r>
-      <w:r>
-        <w:noBreakHyphen/>
-        <w:t>bit, m-word shift-register storage consists of n m-bit shift-registers shifting together (see Figure 2).</w:t>
-      </w:r>
     </w:p>
     <w:p>
       <w:pPr>
@@ -1877,6 +1691,7 @@
         </w:tabs>
         <w:spacing w:before="240" w:line="360" w:lineRule="atLeast"/>
         <w:ind w:firstLine="720"/>
+        <w:jc w:val="both"/>
       </w:pPr>
     </w:p>
     <w:p>
@@ -1887,17 +1702,123 @@
           <w:tab w:val="left" w:pos="7200"/>
         </w:tabs>
         <w:spacing w:before="240" w:line="360" w:lineRule="atLeast"/>
-        <w:jc w:val="center"/>
-      </w:pPr>
-      <w:r>
-        <w:rPr>
-          <w:rFonts w:ascii="New York" w:hAnsi="New York"/>
-        </w:rPr>
-        <w:pict w14:anchorId="1F28FEA6">
-          <v:shape id="_x0000_i1027" type="#_x0000_t75" style="width:353.4pt;height:186pt">
-            <v:imagedata r:id="rId10" o:title=""/>
-          </v:shape>
-        </w:pict>
+        <w:ind w:firstLine="720"/>
+        <w:jc w:val="both"/>
+      </w:pPr>
+      <w:r>
+        <w:rPr>
+          <w:noProof/>
+        </w:rPr>
+        <w:lastRenderedPageBreak/>
+        <w:drawing>
+          <wp:inline distT="0" distB="0" distL="0" distR="0" wp14:anchorId="57765308" wp14:editId="744C6535">
+            <wp:extent cx="5590309" cy="3167324"/>
+            <wp:effectExtent l="0" t="0" r="0" b="0"/>
+            <wp:docPr id="98221591" name="图片 1"/>
+            <wp:cNvGraphicFramePr>
+              <a:graphicFrameLocks xmlns:a="http://schemas.openxmlformats.org/drawingml/2006/main" noChangeAspect="1"/>
+            </wp:cNvGraphicFramePr>
+            <a:graphic xmlns:a="http://schemas.openxmlformats.org/drawingml/2006/main">
+              <a:graphicData uri="http://schemas.openxmlformats.org/drawingml/2006/picture">
+                <pic:pic xmlns:pic="http://schemas.openxmlformats.org/drawingml/2006/picture">
+                  <pic:nvPicPr>
+                    <pic:cNvPr id="0" name="Picture 6"/>
+                    <pic:cNvPicPr>
+                      <a:picLocks noChangeAspect="1" noChangeArrowheads="1"/>
+                    </pic:cNvPicPr>
+                  </pic:nvPicPr>
+                  <pic:blipFill>
+                    <a:blip r:embed="rId10" cstate="print">
+                      <a:extLst>
+                        <a:ext uri="{28A0092B-C50C-407E-A947-70E740481C1C}">
+                          <a14:useLocalDpi xmlns:a14="http://schemas.microsoft.com/office/drawing/2010/main" val="0"/>
+                        </a:ext>
+                      </a:extLst>
+                    </a:blip>
+                    <a:srcRect/>
+                    <a:stretch>
+                      <a:fillRect/>
+                    </a:stretch>
+                  </pic:blipFill>
+                  <pic:spPr bwMode="auto">
+                    <a:xfrm>
+                      <a:off x="0" y="0"/>
+                      <a:ext cx="5608135" cy="3177424"/>
+                    </a:xfrm>
+                    <a:prstGeom prst="rect">
+                      <a:avLst/>
+                    </a:prstGeom>
+                    <a:noFill/>
+                    <a:ln>
+                      <a:noFill/>
+                    </a:ln>
+                  </pic:spPr>
+                </pic:pic>
+              </a:graphicData>
+            </a:graphic>
+          </wp:inline>
+        </w:drawing>
+      </w:r>
+      <w:r>
+        <w:br w:type="page"/>
+      </w:r>
+      <w:r>
+        <w:lastRenderedPageBreak/>
+        <w:t xml:space="preserve">To fetch a word from storage, the unique word address is placed in the </w:t>
+      </w:r>
+      <w:r>
+        <w:t>S</w:t>
+      </w:r>
+      <w:r>
+        <w:t xml:space="preserve">torage </w:t>
+      </w:r>
+      <w:r>
+        <w:t>A</w:t>
+      </w:r>
+      <w:r>
+        <w:t xml:space="preserve">ddress </w:t>
+      </w:r>
+      <w:r>
+        <w:t>R</w:t>
+      </w:r>
+      <w:r>
+        <w:t>egister (SAR) and a FETCH signal is sent.</w:t>
+      </w:r>
+      <w:r>
+        <w:t xml:space="preserve"> </w:t>
+      </w:r>
+      <w:r>
+        <w:t xml:space="preserve">The binary string or </w:t>
+      </w:r>
+      <w:r>
+        <w:t>a content of the specified word appears</w:t>
+      </w:r>
+      <w:r>
+        <w:t xml:space="preserve"> in the </w:t>
+      </w:r>
+      <w:r>
+        <w:t>S</w:t>
+      </w:r>
+      <w:r>
+        <w:t xml:space="preserve">torage </w:t>
+      </w:r>
+      <w:r>
+        <w:t>B</w:t>
+      </w:r>
+      <w:r>
+        <w:t xml:space="preserve">uffer </w:t>
+      </w:r>
+      <w:r>
+        <w:t>R</w:t>
+      </w:r>
+      <w:r>
+        <w:t xml:space="preserve">egister (SBR) a short time later (exactly how much later depends upon the </w:t>
+      </w:r>
+      <w:r>
+        <w:t>technology</w:t>
+      </w:r>
+      <w:r>
+        <w:t xml:space="preserve"> used for the storage).</w:t>
       </w:r>
     </w:p>
     <w:p>
@@ -1908,17 +1829,38 @@
           <w:tab w:val="left" w:pos="7200"/>
         </w:tabs>
         <w:spacing w:before="240" w:line="360" w:lineRule="atLeast"/>
-        <w:jc w:val="center"/>
-      </w:pPr>
-      <w:r>
-        <w:lastRenderedPageBreak/>
-        <w:t>Figure 2:</w:t>
-      </w:r>
-      <w:r>
-        <w:t xml:space="preserve"> </w:t>
-      </w:r>
-      <w:r>
-        <w:t>Configuration of a Shift-register Storage</w:t>
+        <w:ind w:firstLine="720"/>
+        <w:jc w:val="both"/>
+      </w:pPr>
+      <w:r>
+        <w:t>To store a word into storage the unique word address is placed in the SAR, the binary data to be stored is placed in the SBR, and a STORE signal is sent.</w:t>
+      </w:r>
+      <w:r>
+        <w:t xml:space="preserve"> </w:t>
+      </w:r>
+      <w:r>
+        <w:t xml:space="preserve">The binary </w:t>
+      </w:r>
+      <w:r>
+        <w:t xml:space="preserve">data </w:t>
+      </w:r>
+      <w:r>
+        <w:t>in the SBR is stored in the word whose address is specified in the SAR.</w:t>
+      </w:r>
+      <w:r>
+        <w:t xml:space="preserve"> </w:t>
+      </w:r>
+      <w:r>
+        <w:t xml:space="preserve">The previous contents of the word are destroyed by the </w:t>
+      </w:r>
+      <w:r>
+        <w:rPr>
+          <w:caps/>
+        </w:rPr>
+        <w:t>store</w:t>
+      </w:r>
+      <w:r>
+        <w:t xml:space="preserve"> operation.</w:t>
       </w:r>
     </w:p>
     <w:p>
@@ -1929,8 +1871,54 @@
           <w:tab w:val="left" w:pos="7200"/>
         </w:tabs>
         <w:spacing w:before="240" w:line="360" w:lineRule="atLeast"/>
-        <w:jc w:val="center"/>
-      </w:pPr>
+        <w:ind w:firstLine="720"/>
+        <w:jc w:val="both"/>
+      </w:pPr>
+      <w:r>
+        <w:t xml:space="preserve"> </w:t>
+      </w:r>
+      <w:r>
+        <w:t>Cathode ray tubes</w:t>
+      </w:r>
+      <w:r>
+        <w:t>, delay lines,</w:t>
+      </w:r>
+      <w:r>
+        <w:t xml:space="preserve"> </w:t>
+      </w:r>
+      <w:r>
+        <w:t>and magnetic cores were once used for storage.</w:t>
+      </w:r>
+      <w:r>
+        <w:t xml:space="preserve"> </w:t>
+      </w:r>
+      <w:r>
+        <w:t>In the 1970s, this was replaced by s</w:t>
+      </w:r>
+      <w:r>
+        <w:t>emiconductor RAM</w:t>
+      </w:r>
+      <w:r>
+        <w:t>s</w:t>
+      </w:r>
+      <w:r>
+        <w:t>, which are</w:t>
+      </w:r>
+      <w:r>
+        <w:t xml:space="preserve"> </w:t>
+      </w:r>
+      <w:r>
+        <w:t>common now.</w:t>
+      </w:r>
+      <w:r>
+        <w:t xml:space="preserve"> </w:t>
+      </w:r>
+      <w:r>
+        <w:t>Y</w:t>
+      </w:r>
+      <w:r>
+        <w:t>ou should be able to construct a storage unit from parallel-in/parallel-out shift registers, multiplexers, counters, and combinational logic.</w:t>
+      </w:r>
     </w:p>
     <w:p>
       <w:pPr>
@@ -1944,6 +1932,220 @@
         <w:jc w:val="both"/>
       </w:pPr>
       <w:r>
+        <w:t>One storage technique uses serial-in/serial-out (SISO) shift-registers shifting synchronously.</w:t>
+      </w:r>
+      <w:r>
+        <w:t xml:space="preserve"> </w:t>
+      </w:r>
+      <w:r>
+        <w:t xml:space="preserve">A single 1024-bit SISO shift register could be used to provide 1024 words of storage, where each word is a single bit </w:t>
+      </w:r>
+      <w:r>
+        <w:t>(e.g. a 1024x1 RAM)</w:t>
+      </w:r>
+      <w:r>
+        <w:t>.</w:t>
+      </w:r>
+      <w:r>
+        <w:t xml:space="preserve"> </w:t>
+      </w:r>
+      <w:r>
+        <w:t>Note that with a 1024-bit SISO shift register, only the output of the rightmost flip-flop and only the input to the leftmost flip-flop are available.</w:t>
+      </w:r>
+      <w:r>
+        <w:t xml:space="preserve"> </w:t>
+      </w:r>
+      <w:r>
+        <w:t>In theory, a shift register can be built at much lower cost compared to a RAM.</w:t>
+      </w:r>
+      <w:r>
+        <w:t xml:space="preserve"> </w:t>
+      </w:r>
+      <w:r>
+        <w:t>This is because there are far fewer pins and interconnections in shift register than in RAM.</w:t>
+      </w:r>
+      <w:r>
+        <w:t xml:space="preserve"> </w:t>
+      </w:r>
+      <w:r>
+        <w:t xml:space="preserve"> </w:t>
+      </w:r>
+      <w:r>
+        <w:t>In addition, the storage cell of a shift register could be very simple, a capacitor for example.</w:t>
+      </w:r>
+      <w:r>
+        <w:t xml:space="preserve"> </w:t>
+      </w:r>
+      <w:r>
+        <w:t>The shift operation is simply</w:t>
+      </w:r>
+      <w:r>
+        <w:t xml:space="preserve"> moving charge from one capacitor to</w:t>
+      </w:r>
+      <w:r>
+        <w:t xml:space="preserve"> the neighboring capacitor.</w:t>
+      </w:r>
+      <w:r>
+        <w:t xml:space="preserve"> </w:t>
+      </w:r>
+      <w:r>
+        <w:t>Such shift registers are called Charge Coupled Devices (CCDs).</w:t>
+      </w:r>
+      <w:r>
+        <w:t xml:space="preserve"> </w:t>
+      </w:r>
+      <w:r>
+        <w:t>Today, CCDs are primarily used in imaging applications, such as in digital cameras.</w:t>
+      </w:r>
+      <w:r>
+        <w:t xml:space="preserve"> </w:t>
+      </w:r>
+      <w:r>
+        <w:t>The charge in a cell slowly decays and therefore must be refreshed before it is lost.</w:t>
+      </w:r>
+      <w:r>
+        <w:t xml:space="preserve"> </w:t>
+      </w:r>
+      <w:r>
+        <w:t xml:space="preserve">For this </w:t>
+      </w:r>
+      <w:proofErr w:type="gramStart"/>
+      <w:r>
+        <w:t>reason</w:t>
+      </w:r>
+      <w:proofErr w:type="gramEnd"/>
+      <w:r>
+        <w:t xml:space="preserve"> a SISO </w:t>
+      </w:r>
+      <w:r>
+        <w:t xml:space="preserve">memory </w:t>
+      </w:r>
+      <w:r>
+        <w:t>based on CCD</w:t>
+      </w:r>
+      <w:r>
+        <w:t>s</w:t>
+      </w:r>
+      <w:r>
+        <w:t xml:space="preserve"> must be continuously shifted to keep the information from being lost.</w:t>
+      </w:r>
+    </w:p>
+    <w:p>
+      <w:pPr>
+        <w:tabs>
+          <w:tab w:val="left" w:pos="1080"/>
+          <w:tab w:val="left" w:pos="5760"/>
+          <w:tab w:val="left" w:pos="7200"/>
+        </w:tabs>
+        <w:spacing w:before="240" w:line="360" w:lineRule="atLeast"/>
+        <w:ind w:firstLine="720"/>
+        <w:jc w:val="both"/>
+      </w:pPr>
+      <w:r>
+        <w:t>Words larger than a single bit can be constructed by using more 1024-bit shift-registers clocked synchronously.</w:t>
+      </w:r>
+      <w:r>
+        <w:t xml:space="preserve"> </w:t>
+      </w:r>
+      <w:r>
+        <w:t>Typically,</w:t>
+      </w:r>
+      <w:r>
+        <w:t xml:space="preserve"> 16 such SISO shift registers would be used to construct 1024 words of storage, where each word is 16 bits long.</w:t>
+      </w:r>
+      <w:r>
+        <w:t xml:space="preserve"> </w:t>
+      </w:r>
+      <w:r>
+        <w:t xml:space="preserve">More </w:t>
+      </w:r>
+      <w:r>
+        <w:t>generally,</w:t>
+      </w:r>
+      <w:r>
+        <w:t xml:space="preserve"> an n</w:t>
+      </w:r>
+      <w:r>
+        <w:noBreakHyphen/>
+        <w:t>bit, m-word shift-register storage consists of n m-bit shift-registers shifting together (see Figure 2).</w:t>
+      </w:r>
+    </w:p>
+    <w:p>
+      <w:pPr>
+        <w:tabs>
+          <w:tab w:val="left" w:pos="1080"/>
+          <w:tab w:val="left" w:pos="5760"/>
+          <w:tab w:val="left" w:pos="7200"/>
+        </w:tabs>
+        <w:spacing w:before="240" w:line="360" w:lineRule="atLeast"/>
+        <w:ind w:firstLine="720"/>
+      </w:pPr>
+    </w:p>
+    <w:p>
+      <w:pPr>
+        <w:tabs>
+          <w:tab w:val="left" w:pos="1080"/>
+          <w:tab w:val="left" w:pos="5760"/>
+          <w:tab w:val="left" w:pos="7200"/>
+        </w:tabs>
+        <w:spacing w:before="240" w:line="360" w:lineRule="atLeast"/>
+        <w:jc w:val="center"/>
+      </w:pPr>
+      <w:r>
+        <w:rPr>
+          <w:rFonts w:ascii="New York" w:hAnsi="New York"/>
+        </w:rPr>
+        <w:lastRenderedPageBreak/>
+        <w:pict w14:anchorId="1F28FEA6">
+          <v:shape id="_x0000_i1027" type="#_x0000_t75" style="width:353.45pt;height:186pt">
+            <v:imagedata r:id="rId11" o:title=""/>
+          </v:shape>
+        </w:pict>
+      </w:r>
+    </w:p>
+    <w:p>
+      <w:pPr>
+        <w:tabs>
+          <w:tab w:val="left" w:pos="1080"/>
+          <w:tab w:val="left" w:pos="5760"/>
+          <w:tab w:val="left" w:pos="7200"/>
+        </w:tabs>
+        <w:spacing w:before="240" w:line="360" w:lineRule="atLeast"/>
+        <w:jc w:val="center"/>
+      </w:pPr>
+      <w:r>
+        <w:t>Figure 2:</w:t>
+      </w:r>
+      <w:r>
+        <w:t xml:space="preserve"> </w:t>
+      </w:r>
+      <w:r>
+        <w:t>Configuration of a Shift-register Storage</w:t>
+      </w:r>
+    </w:p>
+    <w:p>
+      <w:pPr>
+        <w:tabs>
+          <w:tab w:val="left" w:pos="1080"/>
+          <w:tab w:val="left" w:pos="5760"/>
+          <w:tab w:val="left" w:pos="7200"/>
+        </w:tabs>
+        <w:spacing w:before="240" w:line="360" w:lineRule="atLeast"/>
+        <w:jc w:val="center"/>
+      </w:pPr>
+    </w:p>
+    <w:p>
+      <w:pPr>
+        <w:tabs>
+          <w:tab w:val="left" w:pos="1080"/>
+          <w:tab w:val="left" w:pos="5760"/>
+          <w:tab w:val="left" w:pos="7200"/>
+        </w:tabs>
+        <w:spacing w:before="240" w:line="360" w:lineRule="atLeast"/>
+        <w:ind w:firstLine="720"/>
+        <w:jc w:val="both"/>
+      </w:pPr>
+      <w:r>
         <w:t xml:space="preserve">As mentioned earlier, an alternative to the above storage devices are those </w:t>
       </w:r>
       <w:r>
@@ -1968,7 +2170,15 @@
         <w:t xml:space="preserve"> </w:t>
       </w:r>
       <w:r>
-        <w:t>These SRAM chips are readily available from a number of manufacturers with varying features and parameters.</w:t>
+        <w:t xml:space="preserve">These SRAM chips are readily available from </w:t>
+      </w:r>
+      <w:proofErr w:type="gramStart"/>
+      <w:r>
+        <w:t>a number of</w:t>
+      </w:r>
+      <w:proofErr w:type="gramEnd"/>
+      <w:r>
+        <w:t xml:space="preserve"> manufacturers with varying features and parameters.</w:t>
       </w:r>
     </w:p>
     <w:p>
@@ -2053,7 +2263,15 @@
         <w:t>non-control</w:t>
       </w:r>
       <w:r>
-        <w:t>) inputs and outputs, you may use only the serial input and the rightmost (Qd) output.</w:t>
+        <w:t>) inputs and outputs, you may use only the serial input and the rightmost (</w:t>
+      </w:r>
+      <w:proofErr w:type="spellStart"/>
+      <w:r>
+        <w:t>Qd</w:t>
+      </w:r>
+      <w:proofErr w:type="spellEnd"/>
+      <w:r>
+        <w:t>) output.</w:t>
       </w:r>
       <w:r>
         <w:t xml:space="preserve"> </w:t>
@@ -2223,6 +2441,7 @@
         <w:jc w:val="both"/>
       </w:pPr>
       <w:r>
+        <w:lastRenderedPageBreak/>
         <w:t>SBR</w:t>
       </w:r>
       <w:r>
@@ -2307,8 +2526,13 @@
         <w:t>Data word to be loaded in</w:t>
       </w:r>
       <w:r>
-        <w:t>to SBR for storing into storage</w:t>
-      </w:r>
+        <w:t xml:space="preserve">to SBR for storing into </w:t>
+      </w:r>
+      <w:proofErr w:type="gramStart"/>
+      <w:r>
+        <w:t>storage</w:t>
+      </w:r>
+      <w:proofErr w:type="gramEnd"/>
     </w:p>
     <w:p>
       <w:pPr>
@@ -2454,7 +2678,6 @@
         <w:jc w:val="both"/>
       </w:pPr>
       <w:r>
-        <w:lastRenderedPageBreak/>
         <w:t>To design the shift-register storage unit, we first need to look at the required specs.</w:t>
       </w:r>
       <w:r>
@@ -2738,7 +2961,11 @@
         <w:t xml:space="preserve"> </w:t>
       </w:r>
       <w:r>
-        <w:t>But since the shift registers are constantly shifting data in and out of their serial ports, when exactly do you load the data into the SBR?</w:t>
+        <w:t xml:space="preserve">But since the shift registers are </w:t>
+      </w:r>
+      <w:r>
+        <w:lastRenderedPageBreak/>
+        <w:t>constantly shifting data in and out of their serial ports, when exactly do you load the data into the SBR?</w:t>
       </w:r>
       <w:r>
         <w:t xml:space="preserve"> </w:t>
@@ -2864,16 +3091,7 @@
           <w:szCs w:val="24"/>
           <w:shd w:val="clear" w:color="auto" w:fill="FFFFFF"/>
         </w:rPr>
-        <w:t xml:space="preserve">Note that since the register is always shifting, it is meaningless </w:t>
-      </w:r>
-      <w:r>
-        <w:rPr>
-          <w:rFonts w:cs="Times"/>
-          <w:szCs w:val="24"/>
-          <w:shd w:val="clear" w:color="auto" w:fill="FFFFFF"/>
-        </w:rPr>
-        <w:lastRenderedPageBreak/>
-        <w:t>to indicate "absolute" storage addresses.</w:t>
+        <w:t>Note that since the register is always shifting, it is meaningless to indicate "absolute" storage addresses.</w:t>
       </w:r>
       <w:r>
         <w:rPr>
@@ -3109,8 +3327,9 @@
           <w:szCs w:val="24"/>
           <w:shd w:val="clear" w:color="auto" w:fill="FFFFFF"/>
         </w:rPr>
-        <w:t xml:space="preserve"> take into account of the input switches and the comparator output (to indicate if we are currently looking at the correct address for reading/writing).</w:t>
-      </w:r>
+        <w:t xml:space="preserve"> </w:t>
+      </w:r>
+      <w:proofErr w:type="gramStart"/>
       <w:r>
         <w:rPr>
           <w:rStyle w:val="apple-converted-space"/>
@@ -3118,6 +3337,25 @@
           <w:szCs w:val="24"/>
           <w:shd w:val="clear" w:color="auto" w:fill="FFFFFF"/>
         </w:rPr>
+        <w:t>take into account</w:t>
+      </w:r>
+      <w:proofErr w:type="gramEnd"/>
+      <w:r>
+        <w:rPr>
+          <w:rStyle w:val="apple-converted-space"/>
+          <w:rFonts w:cs="Times"/>
+          <w:szCs w:val="24"/>
+          <w:shd w:val="clear" w:color="auto" w:fill="FFFFFF"/>
+        </w:rPr>
+        <w:t xml:space="preserve"> of the input switches and the comparator output (to indicate if we are currently looking at the correct address for reading/writing).</w:t>
+      </w:r>
+      <w:r>
+        <w:rPr>
+          <w:rStyle w:val="apple-converted-space"/>
+          <w:rFonts w:cs="Times"/>
+          <w:szCs w:val="24"/>
+          <w:shd w:val="clear" w:color="auto" w:fill="FFFFFF"/>
+        </w:rPr>
         <w:t xml:space="preserve"> </w:t>
       </w:r>
     </w:p>
@@ -3143,8 +3381,8 @@
       </w:pPr>
       <w:r>
         <w:pict w14:anchorId="02BDF2CF">
-          <v:shape id="_x0000_i1028" type="#_x0000_t75" style="width:6in;height:214.2pt">
-            <v:imagedata r:id="rId11" o:title="lab 2"/>
+          <v:shape id="_x0000_i1028" type="#_x0000_t75" style="width:6in;height:214.35pt">
+            <v:imagedata r:id="rId12" o:title="lab 2"/>
           </v:shape>
         </w:pict>
       </w:r>
@@ -3189,6 +3427,7 @@
           <w:bCs/>
           <w:szCs w:val="24"/>
         </w:rPr>
+        <w:lastRenderedPageBreak/>
         <w:t xml:space="preserve">Your </w:t>
       </w:r>
       <w:r>
@@ -3376,7 +3615,6 @@
         <w:rPr>
           <w:b/>
         </w:rPr>
-        <w:lastRenderedPageBreak/>
         <w:t>Demo Points Breakdown:</w:t>
       </w:r>
       <w:r>
@@ -3415,8 +3653,13 @@
         <w:t xml:space="preserve"> </w:t>
       </w:r>
       <w:r>
-        <w:t>is loaded from the switches into SBR</w:t>
-      </w:r>
+        <w:t xml:space="preserve">is loaded from the switches into </w:t>
+      </w:r>
+      <w:proofErr w:type="gramStart"/>
+      <w:r>
+        <w:t>SBR</w:t>
+      </w:r>
+      <w:proofErr w:type="gramEnd"/>
     </w:p>
     <w:p>
       <w:pPr>
@@ -3431,8 +3674,13 @@
         <w:t xml:space="preserve">1.0 point: When </w:t>
       </w:r>
       <w:r>
-        <w:t>STORE is high, the contents of the SBR are stored into the location specified in SAR</w:t>
-      </w:r>
+        <w:t xml:space="preserve">STORE is high, the contents of the SBR are stored into the location specified in </w:t>
+      </w:r>
+      <w:proofErr w:type="gramStart"/>
+      <w:r>
+        <w:t>SAR</w:t>
+      </w:r>
+      <w:proofErr w:type="gramEnd"/>
     </w:p>
     <w:p>
       <w:pPr>
@@ -3444,8 +3692,13 @@
         <w:spacing w:before="240" w:line="360" w:lineRule="atLeast"/>
       </w:pPr>
       <w:r>
-        <w:t>3.0 points: When FETCH is high, the data word specified by the SAR is read into the SBR</w:t>
-      </w:r>
+        <w:t xml:space="preserve">3.0 points: When FETCH is high, the data word specified by the SAR is read into the </w:t>
+      </w:r>
+      <w:proofErr w:type="gramStart"/>
+      <w:r>
+        <w:t>SBR</w:t>
+      </w:r>
+      <w:proofErr w:type="gramEnd"/>
       <w:r>
         <w:t xml:space="preserve"> </w:t>
       </w:r>
@@ -3642,6 +3895,7 @@
         <w:jc w:val="both"/>
       </w:pPr>
       <w:r>
+        <w:lastRenderedPageBreak/>
         <w:t xml:space="preserve">1) </w:t>
       </w:r>
       <w:r>
@@ -3776,7 +4030,6 @@
         <w:contextualSpacing/>
       </w:pPr>
       <w:r>
-        <w:lastRenderedPageBreak/>
         <w:t>Introduction</w:t>
       </w:r>
       <w:r>
@@ -3942,7 +4195,15 @@
         <w:t>c</w:t>
       </w:r>
       <w:r>
-        <w:t>omponents on the granularity of registers, muxes, and blocks and include few/no individual gates.</w:t>
+        <w:t xml:space="preserve">omponents on the granularity of registers, </w:t>
+      </w:r>
+      <w:proofErr w:type="spellStart"/>
+      <w:r>
+        <w:t>muxes</w:t>
+      </w:r>
+      <w:proofErr w:type="spellEnd"/>
+      <w:r>
+        <w:t>, and blocks and include few/no individual gates.</w:t>
       </w:r>
     </w:p>
     <w:p>
@@ -4032,8 +4293,13 @@
         <w:contextualSpacing/>
       </w:pPr>
       <w:r>
-        <w:t>Design steps taken and detailed circuit schematic</w:t>
-      </w:r>
+        <w:t xml:space="preserve">Design steps taken and detailed circuit </w:t>
+      </w:r>
+      <w:proofErr w:type="gramStart"/>
+      <w:r>
+        <w:t>schematic</w:t>
+      </w:r>
+      <w:proofErr w:type="gramEnd"/>
     </w:p>
     <w:p>
       <w:pPr>
@@ -4045,7 +4311,16 @@
         <w:contextualSpacing/>
       </w:pPr>
       <w:r>
-        <w:t>If you used k­maps or truth tables during design, include them here. (If you didn’t need them, you don’t need to include them).</w:t>
+        <w:lastRenderedPageBreak/>
+        <w:t xml:space="preserve">If you used </w:t>
+      </w:r>
+      <w:proofErr w:type="spellStart"/>
+      <w:r>
+        <w:t>k­maps</w:t>
+      </w:r>
+      <w:proofErr w:type="spellEnd"/>
+      <w:r>
+        <w:t xml:space="preserve"> or truth tables during design, include them here. (If you didn’t need them, you don’t need to include them).</w:t>
       </w:r>
     </w:p>
     <w:p>
@@ -4128,8 +4403,13 @@
         <w:t xml:space="preserve"> </w:t>
       </w:r>
       <w:r>
-        <w:t>and corrective measures taken</w:t>
-      </w:r>
+        <w:t xml:space="preserve">and corrective measures </w:t>
+      </w:r>
+      <w:proofErr w:type="gramStart"/>
+      <w:r>
+        <w:t>taken</w:t>
+      </w:r>
+      <w:proofErr w:type="gramEnd"/>
     </w:p>
     <w:p>
       <w:pPr>
@@ -4141,7 +4421,6 @@
         <w:contextualSpacing/>
       </w:pPr>
       <w:r>
-        <w:lastRenderedPageBreak/>
         <w:t>Conclusion</w:t>
       </w:r>
     </w:p>
@@ -4155,8 +4434,13 @@
         <w:contextualSpacing/>
       </w:pPr>
       <w:r>
-        <w:t>Summarize the lab in a few sentences</w:t>
-      </w:r>
+        <w:t xml:space="preserve">Summarize the lab in a few </w:t>
+      </w:r>
+      <w:proofErr w:type="gramStart"/>
+      <w:r>
+        <w:t>sentences</w:t>
+      </w:r>
+      <w:proofErr w:type="gramEnd"/>
     </w:p>
     <w:p>
       <w:pPr>
@@ -4177,10 +4461,10 @@
       </w:pPr>
     </w:p>
     <w:sectPr>
-      <w:headerReference w:type="even" r:id="rId12"/>
-      <w:headerReference w:type="default" r:id="rId13"/>
-      <w:footerReference w:type="even" r:id="rId14"/>
-      <w:footerReference w:type="default" r:id="rId15"/>
+      <w:headerReference w:type="even" r:id="rId13"/>
+      <w:headerReference w:type="default" r:id="rId14"/>
+      <w:footerReference w:type="even" r:id="rId15"/>
+      <w:footerReference w:type="default" r:id="rId16"/>
       <w:footnotePr>
         <w:numFmt w:val="lowerRoman"/>
       </w:footnotePr>

</xml_diff>